<commit_message>
Deployed bc0609b with MkDocs version: 1.0.4
</commit_message>
<xml_diff>
--- a/downloads/RobinDeGuzmanCv.docx
+++ b/downloads/RobinDeGuzmanCv.docx
@@ -1538,7 +1538,7 @@
         </w:numPr>
       </w:pPr>
       <w:r>
-        <w:t xml:space="preserve">Advanced Django Web Development 2016</w:t>
+        <w:t xml:space="preserve">Advanced Django Web Development (Oct 2018)</w:t>
       </w:r>
     </w:p>
     <w:p>
@@ -1550,7 +1550,7 @@
         </w:numPr>
       </w:pPr>
       <w:r>
-        <w:t xml:space="preserve">Advanced Express</w:t>
+        <w:t xml:space="preserve">Advanced Express (Oct 2019)</w:t>
       </w:r>
     </w:p>
     <w:p>
@@ -1562,7 +1562,7 @@
         </w:numPr>
       </w:pPr>
       <w:r>
-        <w:t xml:space="preserve">Advanced Node Js</w:t>
+        <w:t xml:space="preserve">Advanced Node Js (Oct 2019)</w:t>
       </w:r>
     </w:p>
     <w:p>
@@ -1574,7 +1574,7 @@
         </w:numPr>
       </w:pPr>
       <w:r>
-        <w:t xml:space="preserve">Advanced Php Debugging Techniques</w:t>
+        <w:t xml:space="preserve">Advanced Php Debugging Techniques (Jul 2018)</w:t>
       </w:r>
     </w:p>
     <w:p>
@@ -1586,7 +1586,7 @@
         </w:numPr>
       </w:pPr>
       <w:r>
-        <w:t xml:space="preserve">Advanced Python</w:t>
+        <w:t xml:space="preserve">Advanced Python (Oct 2018)</w:t>
       </w:r>
     </w:p>
     <w:p>
@@ -1598,7 +1598,7 @@
         </w:numPr>
       </w:pPr>
       <w:r>
-        <w:t xml:space="preserve">Building Apis In Php Using The Slim Micro Framework</w:t>
+        <w:t xml:space="preserve">Building Apis In Php Using The Slim Micro Framework (Mar 2019)</w:t>
       </w:r>
     </w:p>
     <w:p>
@@ -1610,7 +1610,7 @@
         </w:numPr>
       </w:pPr>
       <w:r>
-        <w:t xml:space="preserve">Design The Web Adding Dynamic Qr Codes</w:t>
+        <w:t xml:space="preserve">Design The Web Adding Dynamic Qr Codes (Nov 2018)</w:t>
       </w:r>
     </w:p>
     <w:p>
@@ -1622,7 +1622,7 @@
         </w:numPr>
       </w:pPr>
       <w:r>
-        <w:t xml:space="preserve">Designing Restful Apis</w:t>
+        <w:t xml:space="preserve">Designing Restful Apis (Oct 2018)</w:t>
       </w:r>
     </w:p>
     <w:p>
@@ -1634,7 +1634,7 @@
         </w:numPr>
       </w:pPr>
       <w:r>
-        <w:t xml:space="preserve">Extending Laravel With First Party Packages</w:t>
+        <w:t xml:space="preserve">Extending Laravel With First Party Packages (Nov 2018)</w:t>
       </w:r>
     </w:p>
     <w:p>
@@ -1646,7 +1646,7 @@
         </w:numPr>
       </w:pPr>
       <w:r>
-        <w:t xml:space="preserve">Learning Django</w:t>
+        <w:t xml:space="preserve">Learning Django (Oct 2018)</w:t>
       </w:r>
     </w:p>
     <w:p>
@@ -1658,7 +1658,7 @@
         </w:numPr>
       </w:pPr>
       <w:r>
-        <w:t xml:space="preserve">Learning Symfony 3</w:t>
+        <w:t xml:space="preserve">Learning Symfony 3 (Nov 2018)</w:t>
       </w:r>
     </w:p>
     <w:p>
@@ -1670,7 +1670,7 @@
         </w:numPr>
       </w:pPr>
       <w:r>
-        <w:t xml:space="preserve">Node Js Essential Training 3</w:t>
+        <w:t xml:space="preserve">Node Js Essential Training 3 (Oct 2019)</w:t>
       </w:r>
     </w:p>
     <w:p>
@@ -1682,7 +1682,7 @@
         </w:numPr>
       </w:pPr>
       <w:r>
-        <w:t xml:space="preserve">Node Js Microservices</w:t>
+        <w:t xml:space="preserve">Node Js Microservices (Oct 2019)</w:t>
       </w:r>
     </w:p>
     <w:p>
@@ -1694,7 +1694,7 @@
         </w:numPr>
       </w:pPr>
       <w:r>
-        <w:t xml:space="preserve">Node Js Security</w:t>
+        <w:t xml:space="preserve">Node Js Security (Nov 2019)</w:t>
       </w:r>
     </w:p>
     <w:p>
@@ -1706,7 +1706,7 @@
         </w:numPr>
       </w:pPr>
       <w:r>
-        <w:t xml:space="preserve">Pandas Essential Training</w:t>
+        <w:t xml:space="preserve">Pandas Essential Training (Oct 2018)</w:t>
       </w:r>
     </w:p>
     <w:p>
@@ -1718,7 +1718,7 @@
         </w:numPr>
       </w:pPr>
       <w:r>
-        <w:t xml:space="preserve">Php Design Patterns</w:t>
+        <w:t xml:space="preserve">Php Design Patterns (Oct 2018)</w:t>
       </w:r>
     </w:p>
     <w:p>
@@ -1730,7 +1730,7 @@
         </w:numPr>
       </w:pPr>
       <w:r>
-        <w:t xml:space="preserve">Php Testing Legacy Applications</w:t>
+        <w:t xml:space="preserve">Php Testing Legacy Applications (Nov 2018)</w:t>
       </w:r>
     </w:p>
     <w:p>
@@ -1742,7 +1742,7 @@
         </w:numPr>
       </w:pPr>
       <w:r>
-        <w:t xml:space="preserve">Python Advanced Design Patterns</w:t>
+        <w:t xml:space="preserve">Python Advanced Design Patterns (Nov 2018)</w:t>
       </w:r>
     </w:p>
     <w:p>
@@ -1754,7 +1754,7 @@
         </w:numPr>
       </w:pPr>
       <w:r>
-        <w:t xml:space="preserve">Typescript Essential Training</w:t>
+        <w:t xml:space="preserve">Typescript Essential Training (Dec 2018)</w:t>
       </w:r>
     </w:p>
     <w:p>
@@ -1766,7 +1766,7 @@
         </w:numPr>
       </w:pPr>
       <w:r>
-        <w:t xml:space="preserve">Working Remotely 2015</w:t>
+        <w:t xml:space="preserve">Working Remotely (Oct 2018)</w:t>
       </w:r>
     </w:p>
     <w:p>

</xml_diff>

<commit_message>
Deployed 5d90c56 with MkDocs version: 1.0.4
</commit_message>
<xml_diff>
--- a/downloads/RobinDeGuzmanCv.docx
+++ b/downloads/RobinDeGuzmanCv.docx
@@ -1538,6 +1538,174 @@
         </w:numPr>
       </w:pPr>
       <w:r>
+        <w:t xml:space="preserve">React Creating And Hosting A Full Stack Site (Feb 2020)</w:t>
+      </w:r>
+    </w:p>
+    <w:p>
+      <w:pPr>
+        <w:pStyle w:val="Compact"/>
+        <w:numPr>
+          <w:numId w:val="1024"/>
+          <w:ilvl w:val="0"/>
+        </w:numPr>
+      </w:pPr>
+      <w:r>
+        <w:t xml:space="preserve">React Js Essential Training 3 (Feb 2020)</w:t>
+      </w:r>
+    </w:p>
+    <w:p>
+      <w:pPr>
+        <w:pStyle w:val="Compact"/>
+        <w:numPr>
+          <w:numId w:val="1024"/>
+          <w:ilvl w:val="0"/>
+        </w:numPr>
+      </w:pPr>
+      <w:r>
+        <w:t xml:space="preserve">Node Js Security (Nov 2019)</w:t>
+      </w:r>
+    </w:p>
+    <w:p>
+      <w:pPr>
+        <w:pStyle w:val="Compact"/>
+        <w:numPr>
+          <w:numId w:val="1024"/>
+          <w:ilvl w:val="0"/>
+        </w:numPr>
+      </w:pPr>
+      <w:r>
+        <w:t xml:space="preserve">Advanced Express (Oct 2019)</w:t>
+      </w:r>
+    </w:p>
+    <w:p>
+      <w:pPr>
+        <w:pStyle w:val="Compact"/>
+        <w:numPr>
+          <w:numId w:val="1024"/>
+          <w:ilvl w:val="0"/>
+        </w:numPr>
+      </w:pPr>
+      <w:r>
+        <w:t xml:space="preserve">Advanced Node Js (Oct 2019)</w:t>
+      </w:r>
+    </w:p>
+    <w:p>
+      <w:pPr>
+        <w:pStyle w:val="Compact"/>
+        <w:numPr>
+          <w:numId w:val="1024"/>
+          <w:ilvl w:val="0"/>
+        </w:numPr>
+      </w:pPr>
+      <w:r>
+        <w:t xml:space="preserve">Node Js Essential Training 3 (Oct 2019)</w:t>
+      </w:r>
+    </w:p>
+    <w:p>
+      <w:pPr>
+        <w:pStyle w:val="Compact"/>
+        <w:numPr>
+          <w:numId w:val="1024"/>
+          <w:ilvl w:val="0"/>
+        </w:numPr>
+      </w:pPr>
+      <w:r>
+        <w:t xml:space="preserve">Node Js Microservices (Oct 2019)</w:t>
+      </w:r>
+    </w:p>
+    <w:p>
+      <w:pPr>
+        <w:pStyle w:val="Compact"/>
+        <w:numPr>
+          <w:numId w:val="1024"/>
+          <w:ilvl w:val="0"/>
+        </w:numPr>
+      </w:pPr>
+      <w:r>
+        <w:t xml:space="preserve">Building Apis In Php Using The Slim Micro Framework (Mar 2019)</w:t>
+      </w:r>
+    </w:p>
+    <w:p>
+      <w:pPr>
+        <w:pStyle w:val="Compact"/>
+        <w:numPr>
+          <w:numId w:val="1024"/>
+          <w:ilvl w:val="0"/>
+        </w:numPr>
+      </w:pPr>
+      <w:r>
+        <w:t xml:space="preserve">Typescript Essential Training (Dec 2018)</w:t>
+      </w:r>
+    </w:p>
+    <w:p>
+      <w:pPr>
+        <w:pStyle w:val="Compact"/>
+        <w:numPr>
+          <w:numId w:val="1024"/>
+          <w:ilvl w:val="0"/>
+        </w:numPr>
+      </w:pPr>
+      <w:r>
+        <w:t xml:space="preserve">Design The Web Adding Dynamic Qr Codes (Nov 2018)</w:t>
+      </w:r>
+    </w:p>
+    <w:p>
+      <w:pPr>
+        <w:pStyle w:val="Compact"/>
+        <w:numPr>
+          <w:numId w:val="1024"/>
+          <w:ilvl w:val="0"/>
+        </w:numPr>
+      </w:pPr>
+      <w:r>
+        <w:t xml:space="preserve">Extending Laravel With First Party Packages (Nov 2018)</w:t>
+      </w:r>
+    </w:p>
+    <w:p>
+      <w:pPr>
+        <w:pStyle w:val="Compact"/>
+        <w:numPr>
+          <w:numId w:val="1024"/>
+          <w:ilvl w:val="0"/>
+        </w:numPr>
+      </w:pPr>
+      <w:r>
+        <w:t xml:space="preserve">Learning Symfony 3 (Nov 2018)</w:t>
+      </w:r>
+    </w:p>
+    <w:p>
+      <w:pPr>
+        <w:pStyle w:val="Compact"/>
+        <w:numPr>
+          <w:numId w:val="1024"/>
+          <w:ilvl w:val="0"/>
+        </w:numPr>
+      </w:pPr>
+      <w:r>
+        <w:t xml:space="preserve">Php Testing Legacy Applications (Nov 2018)</w:t>
+      </w:r>
+    </w:p>
+    <w:p>
+      <w:pPr>
+        <w:pStyle w:val="Compact"/>
+        <w:numPr>
+          <w:numId w:val="1024"/>
+          <w:ilvl w:val="0"/>
+        </w:numPr>
+      </w:pPr>
+      <w:r>
+        <w:t xml:space="preserve">Python Advanced Design Patterns (Nov 2018)</w:t>
+      </w:r>
+    </w:p>
+    <w:p>
+      <w:pPr>
+        <w:pStyle w:val="Compact"/>
+        <w:numPr>
+          <w:numId w:val="1024"/>
+          <w:ilvl w:val="0"/>
+        </w:numPr>
+      </w:pPr>
+      <w:r>
         <w:t xml:space="preserve">Advanced Django Web Development (Oct 2018)</w:t>
       </w:r>
     </w:p>
@@ -1550,7 +1718,7 @@
         </w:numPr>
       </w:pPr>
       <w:r>
-        <w:t xml:space="preserve">Advanced Express (Oct 2019)</w:t>
+        <w:t xml:space="preserve">Advanced Python (Oct 2018)</w:t>
       </w:r>
     </w:p>
     <w:p>
@@ -1562,7 +1730,7 @@
         </w:numPr>
       </w:pPr>
       <w:r>
-        <w:t xml:space="preserve">Advanced Node Js (Oct 2019)</w:t>
+        <w:t xml:space="preserve">Designing Restful Apis (Oct 2018)</w:t>
       </w:r>
     </w:p>
     <w:p>
@@ -1574,199 +1742,55 @@
         </w:numPr>
       </w:pPr>
       <w:r>
+        <w:t xml:space="preserve">Learning Django (Oct 2018)</w:t>
+      </w:r>
+    </w:p>
+    <w:p>
+      <w:pPr>
+        <w:pStyle w:val="Compact"/>
+        <w:numPr>
+          <w:numId w:val="1024"/>
+          <w:ilvl w:val="0"/>
+        </w:numPr>
+      </w:pPr>
+      <w:r>
+        <w:t xml:space="preserve">Pandas Essential Training (Oct 2018)</w:t>
+      </w:r>
+    </w:p>
+    <w:p>
+      <w:pPr>
+        <w:pStyle w:val="Compact"/>
+        <w:numPr>
+          <w:numId w:val="1024"/>
+          <w:ilvl w:val="0"/>
+        </w:numPr>
+      </w:pPr>
+      <w:r>
+        <w:t xml:space="preserve">Php Design Patterns (Oct 2018)</w:t>
+      </w:r>
+    </w:p>
+    <w:p>
+      <w:pPr>
+        <w:pStyle w:val="Compact"/>
+        <w:numPr>
+          <w:numId w:val="1024"/>
+          <w:ilvl w:val="0"/>
+        </w:numPr>
+      </w:pPr>
+      <w:r>
+        <w:t xml:space="preserve">Working Remotely (Oct 2018)</w:t>
+      </w:r>
+    </w:p>
+    <w:p>
+      <w:pPr>
+        <w:pStyle w:val="Compact"/>
+        <w:numPr>
+          <w:numId w:val="1024"/>
+          <w:ilvl w:val="0"/>
+        </w:numPr>
+      </w:pPr>
+      <w:r>
         <w:t xml:space="preserve">Advanced Php Debugging Techniques (Jul 2018)</w:t>
-      </w:r>
-    </w:p>
-    <w:p>
-      <w:pPr>
-        <w:pStyle w:val="Compact"/>
-        <w:numPr>
-          <w:numId w:val="1024"/>
-          <w:ilvl w:val="0"/>
-        </w:numPr>
-      </w:pPr>
-      <w:r>
-        <w:t xml:space="preserve">Advanced Python (Oct 2018)</w:t>
-      </w:r>
-    </w:p>
-    <w:p>
-      <w:pPr>
-        <w:pStyle w:val="Compact"/>
-        <w:numPr>
-          <w:numId w:val="1024"/>
-          <w:ilvl w:val="0"/>
-        </w:numPr>
-      </w:pPr>
-      <w:r>
-        <w:t xml:space="preserve">Building Apis In Php Using The Slim Micro Framework (Mar 2019)</w:t>
-      </w:r>
-    </w:p>
-    <w:p>
-      <w:pPr>
-        <w:pStyle w:val="Compact"/>
-        <w:numPr>
-          <w:numId w:val="1024"/>
-          <w:ilvl w:val="0"/>
-        </w:numPr>
-      </w:pPr>
-      <w:r>
-        <w:t xml:space="preserve">Design The Web Adding Dynamic Qr Codes (Nov 2018)</w:t>
-      </w:r>
-    </w:p>
-    <w:p>
-      <w:pPr>
-        <w:pStyle w:val="Compact"/>
-        <w:numPr>
-          <w:numId w:val="1024"/>
-          <w:ilvl w:val="0"/>
-        </w:numPr>
-      </w:pPr>
-      <w:r>
-        <w:t xml:space="preserve">Designing Restful Apis (Oct 2018)</w:t>
-      </w:r>
-    </w:p>
-    <w:p>
-      <w:pPr>
-        <w:pStyle w:val="Compact"/>
-        <w:numPr>
-          <w:numId w:val="1024"/>
-          <w:ilvl w:val="0"/>
-        </w:numPr>
-      </w:pPr>
-      <w:r>
-        <w:t xml:space="preserve">Extending Laravel With First Party Packages (Nov 2018)</w:t>
-      </w:r>
-    </w:p>
-    <w:p>
-      <w:pPr>
-        <w:pStyle w:val="Compact"/>
-        <w:numPr>
-          <w:numId w:val="1024"/>
-          <w:ilvl w:val="0"/>
-        </w:numPr>
-      </w:pPr>
-      <w:r>
-        <w:t xml:space="preserve">Learning Django (Oct 2018)</w:t>
-      </w:r>
-    </w:p>
-    <w:p>
-      <w:pPr>
-        <w:pStyle w:val="Compact"/>
-        <w:numPr>
-          <w:numId w:val="1024"/>
-          <w:ilvl w:val="0"/>
-        </w:numPr>
-      </w:pPr>
-      <w:r>
-        <w:t xml:space="preserve">Learning Symfony 3 (Nov 2018)</w:t>
-      </w:r>
-    </w:p>
-    <w:p>
-      <w:pPr>
-        <w:pStyle w:val="Compact"/>
-        <w:numPr>
-          <w:numId w:val="1024"/>
-          <w:ilvl w:val="0"/>
-        </w:numPr>
-      </w:pPr>
-      <w:r>
-        <w:t xml:space="preserve">Node Js Essential Training 3 (Oct 2019)</w:t>
-      </w:r>
-    </w:p>
-    <w:p>
-      <w:pPr>
-        <w:pStyle w:val="Compact"/>
-        <w:numPr>
-          <w:numId w:val="1024"/>
-          <w:ilvl w:val="0"/>
-        </w:numPr>
-      </w:pPr>
-      <w:r>
-        <w:t xml:space="preserve">Node Js Microservices (Oct 2019)</w:t>
-      </w:r>
-    </w:p>
-    <w:p>
-      <w:pPr>
-        <w:pStyle w:val="Compact"/>
-        <w:numPr>
-          <w:numId w:val="1024"/>
-          <w:ilvl w:val="0"/>
-        </w:numPr>
-      </w:pPr>
-      <w:r>
-        <w:t xml:space="preserve">Node Js Security (Nov 2019)</w:t>
-      </w:r>
-    </w:p>
-    <w:p>
-      <w:pPr>
-        <w:pStyle w:val="Compact"/>
-        <w:numPr>
-          <w:numId w:val="1024"/>
-          <w:ilvl w:val="0"/>
-        </w:numPr>
-      </w:pPr>
-      <w:r>
-        <w:t xml:space="preserve">Pandas Essential Training (Oct 2018)</w:t>
-      </w:r>
-    </w:p>
-    <w:p>
-      <w:pPr>
-        <w:pStyle w:val="Compact"/>
-        <w:numPr>
-          <w:numId w:val="1024"/>
-          <w:ilvl w:val="0"/>
-        </w:numPr>
-      </w:pPr>
-      <w:r>
-        <w:t xml:space="preserve">Php Design Patterns (Oct 2018)</w:t>
-      </w:r>
-    </w:p>
-    <w:p>
-      <w:pPr>
-        <w:pStyle w:val="Compact"/>
-        <w:numPr>
-          <w:numId w:val="1024"/>
-          <w:ilvl w:val="0"/>
-        </w:numPr>
-      </w:pPr>
-      <w:r>
-        <w:t xml:space="preserve">Php Testing Legacy Applications (Nov 2018)</w:t>
-      </w:r>
-    </w:p>
-    <w:p>
-      <w:pPr>
-        <w:pStyle w:val="Compact"/>
-        <w:numPr>
-          <w:numId w:val="1024"/>
-          <w:ilvl w:val="0"/>
-        </w:numPr>
-      </w:pPr>
-      <w:r>
-        <w:t xml:space="preserve">Python Advanced Design Patterns (Nov 2018)</w:t>
-      </w:r>
-    </w:p>
-    <w:p>
-      <w:pPr>
-        <w:pStyle w:val="Compact"/>
-        <w:numPr>
-          <w:numId w:val="1024"/>
-          <w:ilvl w:val="0"/>
-        </w:numPr>
-      </w:pPr>
-      <w:r>
-        <w:t xml:space="preserve">Typescript Essential Training (Dec 2018)</w:t>
-      </w:r>
-    </w:p>
-    <w:p>
-      <w:pPr>
-        <w:pStyle w:val="Compact"/>
-        <w:numPr>
-          <w:numId w:val="1024"/>
-          <w:ilvl w:val="0"/>
-        </w:numPr>
-      </w:pPr>
-      <w:r>
-        <w:t xml:space="preserve">Working Remotely (Oct 2018)</w:t>
       </w:r>
     </w:p>
     <w:p>
@@ -2749,7 +2773,7 @@
         <w:br/>
       </w:r>
       <w:r>
-        <w:t xml:space="preserve">Last update: November 15, 2019</w:t>
+        <w:t xml:space="preserve">Last update: February 14, 2020</w:t>
       </w:r>
     </w:p>
     <w:sectPr/>

</xml_diff>

<commit_message>
Deployed 6df2834 with MkDocs version: 1.0.4
</commit_message>
<xml_diff>
--- a/downloads/RobinDeGuzmanCv.docx
+++ b/downloads/RobinDeGuzmanCv.docx
@@ -6,21 +6,21 @@
       <w:pPr>
         <w:pStyle w:val="Heading1"/>
       </w:pPr>
-      <w:bookmarkStart w:id="20" w:name="robin-f.-de-guzman"/>
+      <w:bookmarkStart w:id="21" w:name="robin-f.-de-guzman"/>
+      <w:bookmarkEnd w:id="21"/>
       <w:r>
         <w:t xml:space="preserve">Robin F. De Guzman</w:t>
       </w:r>
-      <w:bookmarkEnd w:id="20"/>
     </w:p>
     <w:p>
       <w:pPr>
         <w:pStyle w:val="Heading2"/>
       </w:pPr>
-      <w:bookmarkStart w:id="21" w:name="about-me"/>
+      <w:bookmarkStart w:id="22" w:name="about-me"/>
+      <w:bookmarkEnd w:id="22"/>
       <w:r>
         <w:t xml:space="preserve">About me</w:t>
       </w:r>
-      <w:bookmarkEnd w:id="21"/>
     </w:p>
     <w:p>
       <w:pPr>
@@ -62,11 +62,11 @@
       <w:pPr>
         <w:pStyle w:val="Heading2"/>
       </w:pPr>
-      <w:bookmarkStart w:id="22" w:name="strengths"/>
+      <w:bookmarkStart w:id="23" w:name="strengths"/>
+      <w:bookmarkEnd w:id="23"/>
       <w:r>
         <w:t xml:space="preserve">Strengths</w:t>
       </w:r>
-      <w:bookmarkEnd w:id="22"/>
     </w:p>
     <w:p>
       <w:pPr>
@@ -144,11 +144,11 @@
       <w:pPr>
         <w:pStyle w:val="Heading2"/>
       </w:pPr>
-      <w:bookmarkStart w:id="23" w:name="personal-information"/>
+      <w:bookmarkStart w:id="24" w:name="personal-information"/>
+      <w:bookmarkEnd w:id="24"/>
       <w:r>
         <w:t xml:space="preserve">Personal Information</w:t>
       </w:r>
-      <w:bookmarkEnd w:id="23"/>
     </w:p>
     <w:p>
       <w:pPr>
@@ -254,7 +254,7 @@
           <w:ilvl w:val="1"/>
         </w:numPr>
       </w:pPr>
-      <w:hyperlink r:id="rId24">
+      <w:hyperlink r:id="rId25">
         <w:r>
           <w:rPr>
             <w:rStyle w:val="Hyperlink"/>
@@ -267,21 +267,21 @@
       <w:pPr>
         <w:pStyle w:val="Heading1"/>
       </w:pPr>
-      <w:bookmarkStart w:id="25" w:name="experience"/>
+      <w:bookmarkStart w:id="26" w:name="experience"/>
+      <w:bookmarkEnd w:id="26"/>
       <w:r>
         <w:t xml:space="preserve">Experience</w:t>
       </w:r>
-      <w:bookmarkEnd w:id="25"/>
     </w:p>
     <w:p>
       <w:pPr>
         <w:pStyle w:val="Heading2"/>
       </w:pPr>
-      <w:bookmarkStart w:id="26" w:name="deltek"/>
+      <w:bookmarkStart w:id="27" w:name="deltek"/>
+      <w:bookmarkEnd w:id="27"/>
       <w:r>
         <w:t xml:space="preserve">Deltek</w:t>
       </w:r>
-      <w:bookmarkEnd w:id="26"/>
     </w:p>
     <w:p>
       <w:pPr>
@@ -346,11 +346,11 @@
       <w:pPr>
         <w:pStyle w:val="Heading2"/>
       </w:pPr>
-      <w:bookmarkStart w:id="27" w:name="rarejob-phils"/>
+      <w:bookmarkStart w:id="28" w:name="rarejob-phils"/>
+      <w:bookmarkEnd w:id="28"/>
       <w:r>
         <w:t xml:space="preserve">RareJob Phils</w:t>
       </w:r>
-      <w:bookmarkEnd w:id="27"/>
     </w:p>
     <w:p>
       <w:pPr>
@@ -403,11 +403,11 @@
       <w:pPr>
         <w:pStyle w:val="Heading2"/>
       </w:pPr>
-      <w:bookmarkStart w:id="28" w:name="others-sykes-hp-dell-startek"/>
+      <w:bookmarkStart w:id="29" w:name="others-sykes-hp-dell-startek"/>
+      <w:bookmarkEnd w:id="29"/>
       <w:r>
         <w:t xml:space="preserve">Others (Sykes, HP, Dell, &amp; StarTek)</w:t>
       </w:r>
-      <w:bookmarkEnd w:id="28"/>
     </w:p>
     <w:p>
       <w:pPr>
@@ -441,7 +441,7 @@
         </w:numPr>
       </w:pPr>
       <w:r>
-        <w:t xml:space="preserve">Provide tech support for client’s customers</w:t>
+        <w:t xml:space="preserve">Provide tech support for client's customers</w:t>
       </w:r>
     </w:p>
     <w:p>
@@ -484,21 +484,21 @@
       <w:pPr>
         <w:pStyle w:val="Heading1"/>
       </w:pPr>
-      <w:bookmarkStart w:id="29" w:name="projects"/>
+      <w:bookmarkStart w:id="30" w:name="projects"/>
+      <w:bookmarkEnd w:id="30"/>
       <w:r>
         <w:t xml:space="preserve">Projects</w:t>
       </w:r>
-      <w:bookmarkEnd w:id="29"/>
     </w:p>
     <w:p>
       <w:pPr>
         <w:pStyle w:val="Heading2"/>
       </w:pPr>
-      <w:bookmarkStart w:id="30" w:name="tutor-website"/>
+      <w:bookmarkStart w:id="31" w:name="tutor-website"/>
+      <w:bookmarkEnd w:id="31"/>
       <w:r>
         <w:t xml:space="preserve">Tutor website</w:t>
       </w:r>
-      <w:bookmarkEnd w:id="30"/>
     </w:p>
     <w:p>
       <w:pPr>
@@ -590,11 +590,11 @@
       <w:pPr>
         <w:pStyle w:val="Heading2"/>
       </w:pPr>
-      <w:bookmarkStart w:id="31" w:name="enterprise-project"/>
+      <w:bookmarkStart w:id="32" w:name="enterprise-project"/>
+      <w:bookmarkEnd w:id="32"/>
       <w:r>
         <w:t xml:space="preserve">Enterprise Project</w:t>
       </w:r>
-      <w:bookmarkEnd w:id="31"/>
     </w:p>
     <w:p>
       <w:pPr>
@@ -710,11 +710,11 @@
       <w:pPr>
         <w:pStyle w:val="Heading2"/>
       </w:pPr>
-      <w:bookmarkStart w:id="32" w:name="tutor-inbox-project"/>
+      <w:bookmarkStart w:id="33" w:name="tutor-inbox-project"/>
+      <w:bookmarkEnd w:id="33"/>
       <w:r>
         <w:t xml:space="preserve">Tutor Inbox Project</w:t>
       </w:r>
-      <w:bookmarkEnd w:id="32"/>
     </w:p>
     <w:p>
       <w:pPr>
@@ -830,11 +830,11 @@
       <w:pPr>
         <w:pStyle w:val="Heading2"/>
       </w:pPr>
-      <w:bookmarkStart w:id="33" w:name="chatty-project"/>
+      <w:bookmarkStart w:id="34" w:name="chatty-project"/>
+      <w:bookmarkEnd w:id="34"/>
       <w:r>
         <w:t xml:space="preserve">Chatty Project</w:t>
       </w:r>
-      <w:bookmarkEnd w:id="33"/>
     </w:p>
     <w:p>
       <w:pPr>
@@ -1118,11 +1118,11 @@
       <w:pPr>
         <w:pStyle w:val="Heading2"/>
       </w:pPr>
-      <w:bookmarkStart w:id="34" w:name="biometrics"/>
+      <w:bookmarkStart w:id="35" w:name="biometrics"/>
+      <w:bookmarkEnd w:id="35"/>
       <w:r>
         <w:t xml:space="preserve">Biometrics</w:t>
       </w:r>
-      <w:bookmarkEnd w:id="34"/>
     </w:p>
     <w:p>
       <w:pPr>
@@ -1195,7 +1195,7 @@
         </w:numPr>
       </w:pPr>
       <w:r>
-        <w:t xml:space="preserve">Developed a system that accepts a csv file containing employee’s time entries for a specified cutoff</w:t>
+        <w:t xml:space="preserve">Developed a system that accepts a csv file containing employee's time entries for a specified cutoff</w:t>
       </w:r>
     </w:p>
     <w:p>
@@ -1262,11 +1262,11 @@
       <w:pPr>
         <w:pStyle w:val="Heading2"/>
       </w:pPr>
-      <w:bookmarkStart w:id="35" w:name="backend-system"/>
+      <w:bookmarkStart w:id="36" w:name="backend-system"/>
+      <w:bookmarkEnd w:id="36"/>
       <w:r>
         <w:t xml:space="preserve">Backend System</w:t>
       </w:r>
-      <w:bookmarkEnd w:id="35"/>
     </w:p>
     <w:p>
       <w:pPr>
@@ -1341,7 +1341,7 @@
         </w:numPr>
       </w:pPr>
       <w:r>
-        <w:t xml:space="preserve">Developed a backend system that manages staff’s team assignments, job positions/promotions, resignations. This system provides reset for forgotten passwords.</w:t>
+        <w:t xml:space="preserve">Developed a backend system that manages staff's team assignments, job positions/promotions, resignations. This system provides reset for forgotten passwords.</w:t>
       </w:r>
     </w:p>
     <w:p>
@@ -1377,36 +1377,18 @@
         </w:numPr>
       </w:pPr>
       <w:r>
-        <w:t xml:space="preserve">Developed a system that manages the content for the</w:t>
-      </w:r>
-      <w:r>
-        <w:t xml:space="preserve"> </w:t>
-      </w:r>
-      <w:r>
-        <w:t xml:space="preserve">“</w:t>
-      </w:r>
-      <w:r>
-        <w:t xml:space="preserve">What’s new</w:t>
-      </w:r>
-      <w:r>
-        <w:t xml:space="preserve">”</w:t>
-      </w:r>
-      <w:r>
-        <w:t xml:space="preserve"> </w:t>
-      </w:r>
-      <w:r>
-        <w:t xml:space="preserve">section of Tutor website</w:t>
+        <w:t xml:space="preserve">Developed a system that manages the content for the "What's new" section of Tutor website</w:t>
       </w:r>
     </w:p>
     <w:p>
       <w:pPr>
         <w:pStyle w:val="Heading2"/>
       </w:pPr>
-      <w:bookmarkStart w:id="36" w:name="others"/>
+      <w:bookmarkStart w:id="37" w:name="others"/>
+      <w:bookmarkEnd w:id="37"/>
       <w:r>
         <w:t xml:space="preserve">Others</w:t>
       </w:r>
-      <w:bookmarkEnd w:id="36"/>
     </w:p>
     <w:p>
       <w:pPr>
@@ -1513,21 +1495,21 @@
       <w:pPr>
         <w:pStyle w:val="Heading1"/>
       </w:pPr>
-      <w:bookmarkStart w:id="37" w:name="certificates"/>
+      <w:bookmarkStart w:id="38" w:name="certificates"/>
+      <w:bookmarkEnd w:id="38"/>
       <w:r>
         <w:t xml:space="preserve">Certificates</w:t>
       </w:r>
-      <w:bookmarkEnd w:id="37"/>
     </w:p>
     <w:p>
       <w:pPr>
         <w:pStyle w:val="Heading2"/>
       </w:pPr>
-      <w:bookmarkStart w:id="38" w:name="linkedin-learning"/>
+      <w:bookmarkStart w:id="39" w:name="linkedin-learning"/>
+      <w:bookmarkEnd w:id="39"/>
       <w:r>
         <w:t xml:space="preserve">LinkedIn Learning</w:t>
       </w:r>
-      <w:bookmarkEnd w:id="38"/>
     </w:p>
     <w:p>
       <w:pPr>
@@ -1538,6 +1520,18 @@
         </w:numPr>
       </w:pPr>
       <w:r>
+        <w:t xml:space="preserve">Node Js Securing Restful Apis (Feb 2020)</w:t>
+      </w:r>
+    </w:p>
+    <w:p>
+      <w:pPr>
+        <w:pStyle w:val="Compact"/>
+        <w:numPr>
+          <w:numId w:val="1024"/>
+          <w:ilvl w:val="0"/>
+        </w:numPr>
+      </w:pPr>
+      <w:r>
         <w:t xml:space="preserve">React Creating And Hosting A Full Stack Site (Feb 2020)</w:t>
       </w:r>
     </w:p>
@@ -1797,21 +1791,21 @@
       <w:pPr>
         <w:pStyle w:val="Heading1"/>
       </w:pPr>
-      <w:bookmarkStart w:id="39" w:name="skills"/>
+      <w:bookmarkStart w:id="40" w:name="skills"/>
+      <w:bookmarkEnd w:id="40"/>
       <w:r>
         <w:t xml:space="preserve">Skills</w:t>
       </w:r>
-      <w:bookmarkEnd w:id="39"/>
     </w:p>
     <w:p>
       <w:pPr>
         <w:pStyle w:val="Heading2"/>
       </w:pPr>
-      <w:bookmarkStart w:id="40" w:name="programming-languages"/>
+      <w:bookmarkStart w:id="41" w:name="programming-languages"/>
+      <w:bookmarkEnd w:id="41"/>
       <w:r>
         <w:t xml:space="preserve">Programming Languages</w:t>
       </w:r>
-      <w:bookmarkEnd w:id="40"/>
     </w:p>
     <w:p>
       <w:pPr>
@@ -2015,11 +2009,11 @@
       <w:pPr>
         <w:pStyle w:val="Heading2"/>
       </w:pPr>
-      <w:bookmarkStart w:id="41" w:name="methodologies"/>
+      <w:bookmarkStart w:id="42" w:name="methodologies"/>
+      <w:bookmarkEnd w:id="42"/>
       <w:r>
         <w:t xml:space="preserve">Methodologies</w:t>
       </w:r>
-      <w:bookmarkEnd w:id="41"/>
     </w:p>
     <w:p>
       <w:pPr>
@@ -2085,11 +2079,11 @@
       <w:pPr>
         <w:pStyle w:val="Heading2"/>
       </w:pPr>
-      <w:bookmarkStart w:id="42" w:name="testing-frameworks"/>
+      <w:bookmarkStart w:id="43" w:name="testing-frameworks"/>
+      <w:bookmarkEnd w:id="43"/>
       <w:r>
         <w:t xml:space="preserve">Testing Frameworks</w:t>
       </w:r>
-      <w:bookmarkEnd w:id="42"/>
     </w:p>
     <w:p>
       <w:pPr>
@@ -2155,11 +2149,11 @@
       <w:pPr>
         <w:pStyle w:val="Heading2"/>
       </w:pPr>
-      <w:bookmarkStart w:id="43" w:name="operating-systems"/>
+      <w:bookmarkStart w:id="44" w:name="operating-systems"/>
+      <w:bookmarkEnd w:id="44"/>
       <w:r>
         <w:t xml:space="preserve">Operating Systems</w:t>
       </w:r>
-      <w:bookmarkEnd w:id="43"/>
     </w:p>
     <w:p>
       <w:pPr>
@@ -2225,11 +2219,11 @@
       <w:pPr>
         <w:pStyle w:val="Heading2"/>
       </w:pPr>
-      <w:bookmarkStart w:id="44" w:name="databases"/>
+      <w:bookmarkStart w:id="45" w:name="databases"/>
+      <w:bookmarkEnd w:id="45"/>
       <w:r>
         <w:t xml:space="preserve">Databases</w:t>
       </w:r>
-      <w:bookmarkEnd w:id="44"/>
     </w:p>
     <w:p>
       <w:pPr>
@@ -2295,11 +2289,11 @@
       <w:pPr>
         <w:pStyle w:val="Heading2"/>
       </w:pPr>
-      <w:bookmarkStart w:id="45" w:name="javascript-task-runners"/>
+      <w:bookmarkStart w:id="46" w:name="javascript-task-runners"/>
+      <w:bookmarkEnd w:id="46"/>
       <w:r>
         <w:t xml:space="preserve">Javascript task runners</w:t>
       </w:r>
-      <w:bookmarkEnd w:id="45"/>
     </w:p>
     <w:p>
       <w:pPr>
@@ -2329,11 +2323,11 @@
       <w:pPr>
         <w:pStyle w:val="Heading2"/>
       </w:pPr>
-      <w:bookmarkStart w:id="46" w:name="deployers"/>
+      <w:bookmarkStart w:id="47" w:name="deployers"/>
+      <w:bookmarkEnd w:id="47"/>
       <w:r>
         <w:t xml:space="preserve">Deployers</w:t>
       </w:r>
-      <w:bookmarkEnd w:id="46"/>
     </w:p>
     <w:p>
       <w:pPr>
@@ -2363,11 +2357,11 @@
       <w:pPr>
         <w:pStyle w:val="Heading2"/>
       </w:pPr>
-      <w:bookmarkStart w:id="47" w:name="version-control-systems"/>
+      <w:bookmarkStart w:id="48" w:name="version-control-systems"/>
+      <w:bookmarkEnd w:id="48"/>
       <w:r>
         <w:t xml:space="preserve">Version control systems</w:t>
       </w:r>
-      <w:bookmarkEnd w:id="47"/>
     </w:p>
     <w:p>
       <w:pPr>
@@ -2409,11 +2403,11 @@
       <w:pPr>
         <w:pStyle w:val="Heading2"/>
       </w:pPr>
-      <w:bookmarkStart w:id="48" w:name="mysql-admin"/>
+      <w:bookmarkStart w:id="49" w:name="mysql-admin"/>
+      <w:bookmarkEnd w:id="49"/>
       <w:r>
         <w:t xml:space="preserve">MySQL Admin</w:t>
       </w:r>
-      <w:bookmarkEnd w:id="48"/>
     </w:p>
     <w:p>
       <w:pPr>
@@ -2455,11 +2449,11 @@
       <w:pPr>
         <w:pStyle w:val="Heading2"/>
       </w:pPr>
-      <w:bookmarkStart w:id="49" w:name="package-managers"/>
+      <w:bookmarkStart w:id="50" w:name="package-managers"/>
+      <w:bookmarkEnd w:id="50"/>
       <w:r>
         <w:t xml:space="preserve">Package managers</w:t>
       </w:r>
-      <w:bookmarkEnd w:id="49"/>
     </w:p>
     <w:p>
       <w:pPr>
@@ -2513,11 +2507,11 @@
       <w:pPr>
         <w:pStyle w:val="Heading2"/>
       </w:pPr>
-      <w:bookmarkStart w:id="50" w:name="environments"/>
+      <w:bookmarkStart w:id="51" w:name="environments"/>
+      <w:bookmarkEnd w:id="51"/>
       <w:r>
         <w:t xml:space="preserve">Environments</w:t>
       </w:r>
-      <w:bookmarkEnd w:id="50"/>
     </w:p>
     <w:p>
       <w:pPr>
@@ -2559,11 +2553,11 @@
       <w:pPr>
         <w:pStyle w:val="Heading2"/>
       </w:pPr>
-      <w:bookmarkStart w:id="51" w:name="cloud-services"/>
+      <w:bookmarkStart w:id="52" w:name="cloud-services"/>
+      <w:bookmarkEnd w:id="52"/>
       <w:r>
         <w:t xml:space="preserve">Cloud services</w:t>
       </w:r>
-      <w:bookmarkEnd w:id="51"/>
     </w:p>
     <w:p>
       <w:pPr>
@@ -2581,21 +2575,21 @@
       <w:pPr>
         <w:pStyle w:val="Heading1"/>
       </w:pPr>
-      <w:bookmarkStart w:id="52" w:name="education"/>
+      <w:bookmarkStart w:id="53" w:name="education"/>
+      <w:bookmarkEnd w:id="53"/>
       <w:r>
         <w:t xml:space="preserve">Education</w:t>
       </w:r>
-      <w:bookmarkEnd w:id="52"/>
     </w:p>
     <w:p>
       <w:pPr>
         <w:pStyle w:val="Heading2"/>
       </w:pPr>
-      <w:bookmarkStart w:id="53" w:name="asian-institute-of-computer-studies"/>
+      <w:bookmarkStart w:id="54" w:name="asian-institute-of-computer-studies"/>
+      <w:bookmarkEnd w:id="54"/>
       <w:r>
         <w:t xml:space="preserve">Asian Institute of Computer Studies</w:t>
       </w:r>
-      <w:bookmarkEnd w:id="53"/>
     </w:p>
     <w:p>
       <w:pPr>
@@ -2642,11 +2636,11 @@
       <w:pPr>
         <w:pStyle w:val="Heading2"/>
       </w:pPr>
-      <w:bookmarkStart w:id="54" w:name="genetic-computer-institute"/>
+      <w:bookmarkStart w:id="55" w:name="genetic-computer-institute"/>
+      <w:bookmarkEnd w:id="55"/>
       <w:r>
         <w:t xml:space="preserve">Genetic Computer Institute</w:t>
       </w:r>
-      <w:bookmarkEnd w:id="54"/>
     </w:p>
     <w:p>
       <w:pPr>
@@ -2671,11 +2665,11 @@
       <w:pPr>
         <w:pStyle w:val="Heading2"/>
       </w:pPr>
-      <w:bookmarkStart w:id="55" w:name="st.-elizabeth-seton-school"/>
-      <w:r>
-        <w:t xml:space="preserve">St. Elizabeth Seton School</w:t>
-      </w:r>
-      <w:bookmarkEnd w:id="55"/>
+      <w:bookmarkStart w:id="56" w:name="st.-elizabeth-seton-school"/>
+      <w:bookmarkEnd w:id="56"/>
+      <w:r>
+        <w:t xml:space="preserve">St. Elizabeth Seton School</w:t>
+      </w:r>
     </w:p>
     <w:p>
       <w:pPr>
@@ -2722,11 +2716,11 @@
       <w:pPr>
         <w:pStyle w:val="Heading2"/>
       </w:pPr>
-      <w:bookmarkStart w:id="56" w:name="holy-child-catholic-school"/>
+      <w:bookmarkStart w:id="57" w:name="holy-child-catholic-school"/>
+      <w:bookmarkEnd w:id="57"/>
       <w:r>
         <w:t xml:space="preserve">Holy Child Catholic School</w:t>
       </w:r>
-      <w:bookmarkEnd w:id="56"/>
     </w:p>
     <w:p>
       <w:pPr>
@@ -2767,22 +2761,18 @@
         <w:pStyle w:val="BlockText"/>
       </w:pPr>
       <w:r>
-        <w:t xml:space="preserve">Generated using pandoc 2.7.3</w:t>
-      </w:r>
-      <w:r>
-        <w:br/>
-      </w:r>
-      <w:r>
-        <w:t xml:space="preserve">Last update: February 14, 2020</w:t>
+        <w:t xml:space="preserve">Generated using pandoc 1.19.2.4</w:t>
+      </w:r>
+      <w:r>
+        <w:br w:type="textWrapping"/>
+      </w:r>
+      <w:r>
+        <w:t xml:space="preserve">Last update: March 19, 2020</w:t>
       </w:r>
     </w:p>
     <w:sectPr/>
   </w:body>
 </w:document>
-</file>
-
-<file path=word/comments.xml><?xml version="1.0" encoding="utf-8"?>
-<w:comments xmlns:w="http://schemas.openxmlformats.org/wordprocessingml/2006/main" xmlns:m="http://schemas.openxmlformats.org/officeDocument/2006/math" xmlns:r="http://schemas.openxmlformats.org/officeDocument/2006/relationships" xmlns:o="urn:schemas-microsoft-com:office:office" xmlns:v="urn:schemas-microsoft-com:vml" xmlns:w10="urn:schemas-microsoft-com:office:word" xmlns:a="http://schemas.openxmlformats.org/drawingml/2006/main" xmlns:pic="http://schemas.openxmlformats.org/drawingml/2006/picture" xmlns:wp="http://schemas.openxmlformats.org/drawingml/2006/wordprocessingDrawing"/>
 </file>
 
 <file path=word/footnotes.xml><?xml version="1.0" encoding="utf-8"?>
@@ -2806,8 +2796,8 @@
 
 <file path=word/numbering.xml><?xml version="1.0" encoding="utf-8"?>
 <w:numbering xmlns:w="http://schemas.openxmlformats.org/wordprocessingml/2006/main">
-  <w:abstractNum w:abstractNumId="990">
-    <w:nsid w:val="2c1ae401"/>
+  <w:abstractNum w:abstractNumId="0">
+    <w:nsid w:val="e17f69ba"/>
     <w:multiLevelType w:val="multilevel"/>
     <w:lvl w:ilvl="0">
       <w:numFmt w:val="bullet"/>
@@ -2886,31 +2876,90 @@
         <w:ind w:left="4800" w:hanging="480"/>
       </w:pPr>
     </w:lvl>
-    <w:lvl w:ilvl="7">
+  </w:abstractNum>
+  <w:abstractNum w:abstractNumId="990">
+    <w:nsid w:val="68525b73"/>
+    <w:multiLevelType w:val="multilevel"/>
+    <w:lvl w:ilvl="0">
       <w:numFmt w:val="bullet"/>
       <w:lvlText w:val=" "/>
       <w:lvlJc w:val="left"/>
       <w:pPr>
         <w:tabs>
-          <w:tab w:val="num" w:pos="5040"/>
+          <w:tab w:val="num" w:pos="0"/>
         </w:tabs>
-        <w:ind w:left="5520" w:hanging="480"/>
+        <w:ind w:left="480" w:hanging="480"/>
       </w:pPr>
     </w:lvl>
-    <w:lvl w:ilvl="8">
+    <w:lvl w:ilvl="1">
       <w:numFmt w:val="bullet"/>
       <w:lvlText w:val=" "/>
       <w:lvlJc w:val="left"/>
       <w:pPr>
         <w:tabs>
-          <w:tab w:val="num" w:pos="5760"/>
+          <w:tab w:val="num" w:pos="720"/>
         </w:tabs>
-        <w:ind w:left="6240" w:hanging="480"/>
+        <w:ind w:left="1200" w:hanging="480"/>
+      </w:pPr>
+    </w:lvl>
+    <w:lvl w:ilvl="2">
+      <w:numFmt w:val="bullet"/>
+      <w:lvlText w:val=" "/>
+      <w:lvlJc w:val="left"/>
+      <w:pPr>
+        <w:tabs>
+          <w:tab w:val="num" w:pos="1440"/>
+        </w:tabs>
+        <w:ind w:left="1920" w:hanging="480"/>
+      </w:pPr>
+    </w:lvl>
+    <w:lvl w:ilvl="3">
+      <w:numFmt w:val="bullet"/>
+      <w:lvlText w:val=" "/>
+      <w:lvlJc w:val="left"/>
+      <w:pPr>
+        <w:tabs>
+          <w:tab w:val="num" w:pos="2160"/>
+        </w:tabs>
+        <w:ind w:left="2640" w:hanging="480"/>
+      </w:pPr>
+    </w:lvl>
+    <w:lvl w:ilvl="4">
+      <w:numFmt w:val="bullet"/>
+      <w:lvlText w:val=" "/>
+      <w:lvlJc w:val="left"/>
+      <w:pPr>
+        <w:tabs>
+          <w:tab w:val="num" w:pos="2880"/>
+        </w:tabs>
+        <w:ind w:left="3360" w:hanging="480"/>
+      </w:pPr>
+    </w:lvl>
+    <w:lvl w:ilvl="5">
+      <w:numFmt w:val="bullet"/>
+      <w:lvlText w:val=" "/>
+      <w:lvlJc w:val="left"/>
+      <w:pPr>
+        <w:tabs>
+          <w:tab w:val="num" w:pos="3600"/>
+        </w:tabs>
+        <w:ind w:left="4080" w:hanging="480"/>
+      </w:pPr>
+    </w:lvl>
+    <w:lvl w:ilvl="6">
+      <w:numFmt w:val="bullet"/>
+      <w:lvlText w:val=" "/>
+      <w:lvlJc w:val="left"/>
+      <w:pPr>
+        <w:tabs>
+          <w:tab w:val="num" w:pos="4320"/>
+        </w:tabs>
+        <w:ind w:left="4800" w:hanging="480"/>
       </w:pPr>
     </w:lvl>
   </w:abstractNum>
   <w:abstractNum w:abstractNumId="991">
-    <w:nsid w:val="ea454b4c"/>
+    <w:nsid w:val="480f0005"/>
     <w:multiLevelType w:val="multilevel"/>
     <w:lvl w:ilvl="0">
       <w:numFmt w:val="bullet"/>
@@ -2989,31 +3038,9 @@
         <w:ind w:left="4800" w:hanging="480"/>
       </w:pPr>
     </w:lvl>
-    <w:lvl w:ilvl="7">
-      <w:numFmt w:val="bullet"/>
-      <w:lvlText w:val="–"/>
-      <w:lvlJc w:val="left"/>
-      <w:pPr>
-        <w:tabs>
-          <w:tab w:val="num" w:pos="5040"/>
-        </w:tabs>
-        <w:ind w:left="5520" w:hanging="480"/>
-      </w:pPr>
-    </w:lvl>
-    <w:lvl w:ilvl="8">
-      <w:numFmt w:val="bullet"/>
-      <w:lvlText w:val="•"/>
-      <w:lvlJc w:val="left"/>
-      <w:pPr>
-        <w:tabs>
-          <w:tab w:val="num" w:pos="5760"/>
-        </w:tabs>
-        <w:ind w:left="6240" w:hanging="480"/>
-      </w:pPr>
-    </w:lvl>
   </w:abstractNum>
   <w:abstractNum w:abstractNumId="99411">
-    <w:nsid w:val="71315dca"/>
+    <w:nsid w:val="4287f438"/>
     <w:multiLevelType w:val="multilevel"/>
     <w:lvl w:ilvl="0">
       <w:start w:val="1"/>
@@ -3099,31 +3126,10 @@
         <w:ind w:left="4800" w:hanging="480"/>
       </w:pPr>
     </w:lvl>
-    <w:lvl w:ilvl="7">
-      <w:start w:val="1"/>
-      <w:numFmt w:val="decimal"/>
-      <w:lvlText w:val="%8."/>
-      <w:lvlJc w:val="left"/>
-      <w:pPr>
-        <w:tabs>
-          <w:tab w:val="num" w:pos="5040"/>
-        </w:tabs>
-        <w:ind w:left="5520" w:hanging="480"/>
-      </w:pPr>
-    </w:lvl>
-    <w:lvl w:ilvl="8">
-      <w:start w:val="1"/>
-      <w:numFmt w:val="decimal"/>
-      <w:lvlText w:val="%9."/>
-      <w:lvlJc w:val="left"/>
-      <w:pPr>
-        <w:tabs>
-          <w:tab w:val="num" w:pos="5760"/>
-        </w:tabs>
-        <w:ind w:left="6240" w:hanging="480"/>
-      </w:pPr>
-    </w:lvl>
   </w:abstractNum>
+  <w:num w:numId="1">
+    <w:abstractNumId w:val="0"/>
+  </w:num>
   <w:num w:numId="1000">
     <w:abstractNumId w:val="990"/>
   </w:num>
@@ -3162,12 +3168,6 @@
     <w:lvlOverride w:ilvl="6">
       <w:startOverride w:val="1"/>
     </w:lvlOverride>
-    <w:lvlOverride w:ilvl="7">
-      <w:startOverride w:val="1"/>
-    </w:lvlOverride>
-    <w:lvlOverride w:ilvl="8">
-      <w:startOverride w:val="1"/>
-    </w:lvlOverride>
   </w:num>
   <w:num w:numId="1006">
     <w:abstractNumId w:val="991"/>
@@ -3195,12 +3195,6 @@
     <w:lvlOverride w:ilvl="6">
       <w:startOverride w:val="1"/>
     </w:lvlOverride>
-    <w:lvlOverride w:ilvl="7">
-      <w:startOverride w:val="1"/>
-    </w:lvlOverride>
-    <w:lvlOverride w:ilvl="8">
-      <w:startOverride w:val="1"/>
-    </w:lvlOverride>
   </w:num>
   <w:num w:numId="1008">
     <w:abstractNumId w:val="991"/>
@@ -3226,12 +3220,6 @@
       <w:startOverride w:val="1"/>
     </w:lvlOverride>
     <w:lvlOverride w:ilvl="6">
-      <w:startOverride w:val="1"/>
-    </w:lvlOverride>
-    <w:lvlOverride w:ilvl="7">
-      <w:startOverride w:val="1"/>
-    </w:lvlOverride>
-    <w:lvlOverride w:ilvl="8">
       <w:startOverride w:val="1"/>
     </w:lvlOverride>
   </w:num>
@@ -3572,66 +3560,6 @@
       <w:szCs w:val="24"/>
     </w:rPr>
   </w:style>
-  <w:style w:type="paragraph" w:styleId="Heading7">
-    <w:name w:val="Heading 7"/>
-    <w:basedOn w:val="Normal"/>
-    <w:next w:val="BodyText"/>
-    <w:uiPriority w:val="9"/>
-    <w:unhideWhenUsed/>
-    <w:qFormat/>
-    <w:pPr>
-      <w:keepNext/>
-      <w:keepLines/>
-      <w:spacing w:before="200" w:after="0"/>
-      <w:outlineLvl w:val="6"/>
-    </w:pPr>
-    <w:rPr>
-      <w:rFonts w:asciiTheme="majorHAnsi" w:eastAsiaTheme="majorEastAsia" w:hAnsiTheme="majorHAnsi" w:cstheme="majorBidi"/>
-      <w:color w:val="4F81BD" w:themeColor="accent1"/>
-      <w:sz w:val="24"/>
-      <w:szCs w:val="24"/>
-    </w:rPr>
-  </w:style>
-  <w:style w:type="paragraph" w:styleId="Heading8">
-    <w:name w:val="Heading 8"/>
-    <w:basedOn w:val="Normal"/>
-    <w:next w:val="BodyText"/>
-    <w:uiPriority w:val="9"/>
-    <w:unhideWhenUsed/>
-    <w:qFormat/>
-    <w:pPr>
-      <w:keepNext/>
-      <w:keepLines/>
-      <w:spacing w:before="200" w:after="0"/>
-      <w:outlineLvl w:val="7"/>
-    </w:pPr>
-    <w:rPr>
-      <w:rFonts w:asciiTheme="majorHAnsi" w:eastAsiaTheme="majorEastAsia" w:hAnsiTheme="majorHAnsi" w:cstheme="majorBidi"/>
-      <w:color w:val="4F81BD" w:themeColor="accent1"/>
-      <w:sz w:val="24"/>
-      <w:szCs w:val="24"/>
-    </w:rPr>
-  </w:style>
-  <w:style w:type="paragraph" w:styleId="Heading9">
-    <w:name w:val="Heading 9"/>
-    <w:basedOn w:val="Normal"/>
-    <w:next w:val="BodyText"/>
-    <w:uiPriority w:val="9"/>
-    <w:unhideWhenUsed/>
-    <w:qFormat/>
-    <w:pPr>
-      <w:keepNext/>
-      <w:keepLines/>
-      <w:spacing w:before="200" w:after="0"/>
-      <w:outlineLvl w:val="8"/>
-    </w:pPr>
-    <w:rPr>
-      <w:rFonts w:asciiTheme="majorHAnsi" w:eastAsiaTheme="majorEastAsia" w:hAnsiTheme="majorHAnsi" w:cstheme="majorBidi"/>
-      <w:color w:val="4F81BD" w:themeColor="accent1"/>
-      <w:sz w:val="24"/>
-      <w:szCs w:val="24"/>
-    </w:rPr>
-  </w:style>
   <w:style w:type="paragraph" w:styleId="BlockText">
     <w:name w:val="Block Text"/>
     <w:basedOn w:val="BodyText"/>
@@ -3663,9 +3591,8 @@
     <w:semiHidden/>
     <w:unhideWhenUsed/>
   </w:style>
-  <w:style w:type="table" w:default="1" w:styleId="Table">
-    <w:name w:val="Table"/>
-    <w:basedOn w:val="TableNormal"/>
+  <w:style w:type="table" w:default="1" w:styleId="TableNormal">
+    <w:name w:val="Normal Table"/>
     <w:semiHidden/>
     <w:unhideWhenUsed/>
     <w:qFormat/>
@@ -3722,8 +3649,8 @@
     <w:name w:val="Figure"/>
     <w:basedOn w:val="Normal"/>
   </w:style>
-  <w:style w:type="paragraph" w:customStyle="1" w:styleId="CaptionedFigure">
-    <w:name w:val="Captioned Figure"/>
+  <w:style w:type="paragraph" w:customStyle="1" w:styleId="FigureWithCaption">
+    <w:name w:val="Figure with Caption"/>
     <w:basedOn w:val="Figure"/>
     <w:pPr>
       <w:keepNext/>

</xml_diff>

<commit_message>
Deployed 267f915 with MkDocs version: 1.1.2
</commit_message>
<xml_diff>
--- a/downloads/RobinDeGuzmanCv.docx
+++ b/downloads/RobinDeGuzmanCv.docx
@@ -2650,13 +2650,47 @@
     </w:p>
     <w:p>
       <w:pPr>
+        <w:pStyle w:val="Heading2"/>
+      </w:pPr>
+      <w:bookmarkStart w:id="53" w:name="documentation"/>
+      <w:r>
+        <w:t xml:space="preserve">Documentation</w:t>
+      </w:r>
+      <w:bookmarkEnd w:id="53"/>
+    </w:p>
+    <w:p>
+      <w:pPr>
+        <w:pStyle w:val="Compact"/>
+        <w:numPr>
+          <w:numId w:val="1037"/>
+          <w:ilvl w:val="0"/>
+        </w:numPr>
+      </w:pPr>
+      <w:r>
+        <w:t xml:space="preserve">ReadTheDocs</w:t>
+      </w:r>
+    </w:p>
+    <w:p>
+      <w:pPr>
+        <w:pStyle w:val="Compact"/>
+        <w:numPr>
+          <w:numId w:val="1037"/>
+          <w:ilvl w:val="0"/>
+        </w:numPr>
+      </w:pPr>
+      <w:r>
+        <w:t xml:space="preserve">mkdocs</w:t>
+      </w:r>
+    </w:p>
+    <w:p>
+      <w:pPr>
         <w:pStyle w:val="Heading1"/>
       </w:pPr>
-      <w:bookmarkStart w:id="53" w:name="education"/>
+      <w:bookmarkStart w:id="54" w:name="education"/>
       <w:r>
         <w:t xml:space="preserve">Education</w:t>
       </w:r>
-      <w:bookmarkEnd w:id="53"/>
+      <w:bookmarkEnd w:id="54"/>
     </w:p>
     <w:p>
       <w:pPr>
@@ -2675,11 +2709,11 @@
       <w:pPr>
         <w:pStyle w:val="Heading2"/>
       </w:pPr>
-      <w:bookmarkStart w:id="54" w:name="asian-institute-of-computer-studies"/>
+      <w:bookmarkStart w:id="55" w:name="asian-institute-of-computer-studies"/>
       <w:r>
         <w:t xml:space="preserve">Asian Institute of Computer Studies</w:t>
       </w:r>
-      <w:bookmarkEnd w:id="54"/>
+      <w:bookmarkEnd w:id="55"/>
     </w:p>
     <w:p>
       <w:pPr>
@@ -2726,11 +2760,11 @@
       <w:pPr>
         <w:pStyle w:val="Heading2"/>
       </w:pPr>
-      <w:bookmarkStart w:id="55" w:name="genetic-computer-institute"/>
+      <w:bookmarkStart w:id="56" w:name="genetic-computer-institute"/>
       <w:r>
         <w:t xml:space="preserve">Genetic Computer Institute</w:t>
       </w:r>
-      <w:bookmarkEnd w:id="55"/>
+      <w:bookmarkEnd w:id="56"/>
     </w:p>
     <w:p>
       <w:pPr>
@@ -2755,11 +2789,11 @@
       <w:pPr>
         <w:pStyle w:val="Heading2"/>
       </w:pPr>
-      <w:bookmarkStart w:id="56" w:name="st.-elizabeth-seton-school"/>
+      <w:bookmarkStart w:id="57" w:name="st.-elizabeth-seton-school"/>
       <w:r>
         <w:t xml:space="preserve">St. Elizabeth Seton School</w:t>
       </w:r>
-      <w:bookmarkEnd w:id="56"/>
+      <w:bookmarkEnd w:id="57"/>
     </w:p>
     <w:p>
       <w:pPr>
@@ -2806,11 +2840,11 @@
       <w:pPr>
         <w:pStyle w:val="Heading2"/>
       </w:pPr>
-      <w:bookmarkStart w:id="57" w:name="holy-child-catholic-school"/>
+      <w:bookmarkStart w:id="58" w:name="holy-child-catholic-school"/>
       <w:r>
         <w:t xml:space="preserve">Holy Child Catholic School</w:t>
       </w:r>
-      <w:bookmarkEnd w:id="57"/>
+      <w:bookmarkEnd w:id="58"/>
     </w:p>
     <w:p>
       <w:pPr>
@@ -3398,6 +3432,9 @@
     <w:abstractNumId w:val="991"/>
   </w:num>
   <w:num w:numId="1036">
+    <w:abstractNumId w:val="991"/>
+  </w:num>
+  <w:num w:numId="1037">
     <w:abstractNumId w:val="991"/>
   </w:num>
 </w:numbering>

</xml_diff>

<commit_message>
Deployed cda46d0 with MkDocs version: 1.1.2
</commit_message>
<xml_diff>
--- a/downloads/RobinDeGuzmanCv.docx
+++ b/downloads/RobinDeGuzmanCv.docx
@@ -1602,6 +1602,18 @@
         </w:numPr>
       </w:pPr>
       <w:r>
+        <w:t xml:space="preserve">Full Stack Web Development with Flask (Dec 2020)</w:t>
+      </w:r>
+    </w:p>
+    <w:p>
+      <w:pPr>
+        <w:pStyle w:val="Compact"/>
+        <w:numPr>
+          <w:numId w:val="1024"/>
+          <w:ilvl w:val="0"/>
+        </w:numPr>
+      </w:pPr>
+      <w:r>
         <w:t xml:space="preserve">Python Decorators (Dec 2020)</w:t>
       </w:r>
     </w:p>
@@ -2891,7 +2903,7 @@
         <w:br/>
       </w:r>
       <w:r>
-        <w:t xml:space="preserve">Last update: December 05, 2020</w:t>
+        <w:t xml:space="preserve">Last update: December 09, 2020</w:t>
       </w:r>
     </w:p>
     <w:sectPr/>

</xml_diff>